<commit_message>
Corrige documentos de especificación de casos de uso de RSAC
</commit_message>
<xml_diff>
--- a/Desarrollo/RSAC/Casos de Uso/RSAC_DECUS01.docx
+++ b/Desarrollo/RSAC/Casos de Uso/RSAC_DECUS01.docx
@@ -27,13 +27,13 @@
         </w:rPr>
       </w:sdtEndPr>
       <w:sdtContent>
-        <w:bookmarkStart w:id="0" w:name="_Toc391715346" w:displacedByCustomXml="prev"/>
+        <w:bookmarkStart w:id="0" w:name="_Toc391325453" w:displacedByCustomXml="prev"/>
         <w:bookmarkEnd w:id="0" w:displacedByCustomXml="prev"/>
-        <w:bookmarkStart w:id="1" w:name="_Toc391714504" w:displacedByCustomXml="prev"/>
+        <w:bookmarkStart w:id="1" w:name="_Toc391714464" w:displacedByCustomXml="prev"/>
         <w:bookmarkEnd w:id="1" w:displacedByCustomXml="prev"/>
-        <w:bookmarkStart w:id="2" w:name="_Toc391714464" w:displacedByCustomXml="prev"/>
+        <w:bookmarkStart w:id="2" w:name="_Toc391714504" w:displacedByCustomXml="prev"/>
         <w:bookmarkEnd w:id="2" w:displacedByCustomXml="prev"/>
-        <w:bookmarkStart w:id="3" w:name="_Toc391325453" w:displacedByCustomXml="prev"/>
+        <w:bookmarkStart w:id="3" w:name="_Toc391715346" w:displacedByCustomXml="prev"/>
         <w:bookmarkEnd w:id="3" w:displacedByCustomXml="prev"/>
         <w:p>
           <w:pPr>
@@ -221,7 +221,7 @@
                   </wp:anchor>
                 </w:drawing>
               </mc:Choice>
-              <mc:Fallback xmlns:mo="http://schemas.microsoft.com/office/mac/office/2008/main" xmlns:mv="urn:schemas-microsoft-com:mac:vml">
+              <mc:Fallback xmlns:mv="urn:schemas-microsoft-com:mac:vml" xmlns:mo="http://schemas.microsoft.com/office/mac/office/2008/main">
                 <w:pict>
                   <v:rect w14:anchorId="12366E7F" id="3 Rectángulo" o:spid="_x0000_s1026" style="position:absolute;margin-left:-86pt;margin-top:-70.85pt;width:614.35pt;height:11in;z-index:-251667968;visibility:visible;mso-wrap-style:square;mso-width-percent:0;mso-wrap-distance-left:9pt;mso-wrap-distance-top:0;mso-wrap-distance-right:9pt;mso-wrap-distance-bottom:0;mso-position-horizontal:absolute;mso-position-horizontal-relative:text;mso-position-vertical:absolute;mso-position-vertical-relative:text;mso-width-percent:0;mso-width-relative:margin;v-text-anchor:middle" o:gfxdata="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" fillcolor="#1f497d [3215]" stroked="f" strokeweight="2pt"/>
                 </w:pict>
@@ -1714,8 +1714,6 @@
                   </w:rPr>
                   <w:t>especificación de C</w:t>
                 </w:r>
-                <w:bookmarkStart w:id="4" w:name="_GoBack"/>
-                <w:bookmarkEnd w:id="4"/>
                 <w:r>
                   <w:rPr>
                     <w:sz w:val="22"/>
@@ -2295,6 +2293,16 @@
                     <w:lang w:val="es-PE"/>
                   </w:rPr>
                 </w:pPr>
+                <w:r>
+                  <w:rPr>
+                    <w:sz w:val="22"/>
+                    <w:szCs w:val="22"/>
+                    <w:lang w:val="es-PE"/>
+                  </w:rPr>
+                  <w:t>3</w:t>
+                </w:r>
+                <w:bookmarkStart w:id="4" w:name="_GoBack"/>
+                <w:bookmarkEnd w:id="4"/>
               </w:p>
             </w:tc>
           </w:tr>
@@ -8355,7 +8363,7 @@
 </file>
 
 <file path=customXml/itemProps2.xml><?xml version="1.0" encoding="utf-8"?>
-<ds:datastoreItem xmlns:ds="http://schemas.openxmlformats.org/officeDocument/2006/customXml" ds:itemID="{31FD0613-4F48-4481-8D8D-B51DD80E533E}">
+<ds:datastoreItem xmlns:ds="http://schemas.openxmlformats.org/officeDocument/2006/customXml" ds:itemID="{F13FCE3C-D0A5-422C-9318-81D05BD916A0}">
   <ds:schemaRefs>
     <ds:schemaRef ds:uri="http://schemas.openxmlformats.org/officeDocument/2006/bibliography"/>
   </ds:schemaRefs>

</xml_diff>